<commit_message>
finalization of implementation of alpha_fixé_gamma_H0_OmegaM
</commit_message>
<xml_diff>
--- a/Rappel valeurs chi2 intervalles de confiance selon le nombre de param.docx
+++ b/Rappel valeurs chi2 intervalles de confiance selon le nombre de param.docx
@@ -160,10 +160,19 @@
         <w:t xml:space="preserve">Pour confidence 95.4% (2 sigma ) : p=1    </w:t>
       </w:r>
       <w:r>
-        <w:t>3.841</w:t>
-      </w:r>
-      <w:r>
         <w:t xml:space="preserve">  </w:t>
+      </w:r>
+      <w:r>
+        <w:t xml:space="preserve">      p=2</w:t>
+      </w:r>
+      <w:r>
+        <w:t xml:space="preserve">             p = 3</w:t>
+      </w:r>
+      <w:r>
+        <w:t xml:space="preserve">    </w:t>
+      </w:r>
+      <w:r>
+        <w:t xml:space="preserve">           </w:t>
       </w:r>
     </w:p>
     <w:p>
@@ -178,12 +187,95 @@
       </w:r>
       <w:r>
         <w:tab/>
-        <w:t xml:space="preserve">      p=2    </w:t>
-      </w:r>
-      <w:r>
-        <w:t>6.17</w:t>
+        <w:t xml:space="preserve">     </w:t>
+      </w:r>
+      <w:r>
+        <w:t xml:space="preserve"> 4        </w:t>
+      </w:r>
+      <w:r>
+        <w:t xml:space="preserve">        </w:t>
+      </w:r>
+      <w:r>
+        <w:t>6.1</w:t>
+      </w:r>
+      <w:r>
+        <w:t>7</w:t>
+      </w:r>
+      <w:r>
+        <w:tab/>
+        <w:t xml:space="preserve">  8.02</w:t>
       </w:r>
     </w:p>
+    <w:p>
+      <w:r>
+        <w:tab/>
+      </w:r>
+      <w:r>
+        <w:tab/>
+      </w:r>
+      <w:r>
+        <w:tab/>
+      </w:r>
+      <w:r>
+        <w:tab/>
+        <w:t xml:space="preserve">      ↑ et non pas 3.841 qui correspond à confidence 95% (note </w:t>
+      </w:r>
+      <w:proofErr w:type="spellStart"/>
+      <w:r>
+        <w:t>du</w:t>
+      </w:r>
+      <w:proofErr w:type="spellEnd"/>
+      <w:r>
+        <w:t xml:space="preserve"> </w:t>
+      </w:r>
+      <w:r>
+        <w:t>19/01/2024</w:t>
+      </w:r>
+      <w:r>
+        <w:t xml:space="preserve"> :</w:t>
+      </w:r>
+      <w:r>
+        <w:t xml:space="preserve"> faire attention aux programmes qui </w:t>
+      </w:r>
+      <w:proofErr w:type="spellStart"/>
+      <w:r>
+        <w:t>n’ont</w:t>
+      </w:r>
+      <w:proofErr w:type="spellEnd"/>
+      <w:r>
+        <w:t xml:space="preserve"> pas </w:t>
+      </w:r>
+      <w:proofErr w:type="spellStart"/>
+      <w:r>
+        <w:t>été</w:t>
+      </w:r>
+      <w:proofErr w:type="spellEnd"/>
+      <w:r>
+        <w:t xml:space="preserve"> </w:t>
+      </w:r>
+      <w:proofErr w:type="spellStart"/>
+      <w:r>
+        <w:t>retouchés</w:t>
+      </w:r>
+      <w:proofErr w:type="spellEnd"/>
+      <w:r>
+        <w:t xml:space="preserve"> par la suite)</w:t>
+      </w:r>
+    </w:p>
+    <w:p>
+      <w:r>
+        <w:t xml:space="preserve">→ </w:t>
+      </w:r>
+      <w:hyperlink r:id="rId5" w:history="1">
+        <w:r>
+          <w:rPr>
+            <w:rStyle w:val="Lienhypertexte"/>
+          </w:rPr>
+          <w:t>http://www.reid.ai/2012/09/chi-squared-distribution-table-with.html</w:t>
+        </w:r>
+      </w:hyperlink>
+    </w:p>
+    <w:p/>
     <w:sectPr>
       <w:pgSz w:w="11906" w:h="16838"/>
       <w:pgMar w:top="1417" w:right="1417" w:bottom="1417" w:left="1417" w:header="708" w:footer="708" w:gutter="0"/>
@@ -623,6 +715,29 @@
     <w:semiHidden/>
     <w:unhideWhenUsed/>
   </w:style>
+  <w:style w:type="character" w:styleId="Lienhypertexte">
+    <w:name w:val="Hyperlink"/>
+    <w:basedOn w:val="Policepardfaut"/>
+    <w:uiPriority w:val="99"/>
+    <w:unhideWhenUsed/>
+    <w:rsid w:val="0092495F"/>
+    <w:rPr>
+      <w:color w:val="0563C1" w:themeColor="hyperlink"/>
+      <w:u w:val="single"/>
+    </w:rPr>
+  </w:style>
+  <w:style w:type="character" w:styleId="Mentionnonrsolue">
+    <w:name w:val="Unresolved Mention"/>
+    <w:basedOn w:val="Policepardfaut"/>
+    <w:uiPriority w:val="99"/>
+    <w:semiHidden/>
+    <w:unhideWhenUsed/>
+    <w:rsid w:val="0092495F"/>
+    <w:rPr>
+      <w:color w:val="605E5C"/>
+      <w:shd w:val="clear" w:color="auto" w:fill="E1DFDD"/>
+    </w:rPr>
+  </w:style>
 </w:styles>
 </file>
 

</xml_diff>

<commit_message>
replacement of Z, CL_68 and CL_95 by Chi2,CI_1σ and CI_2σ in the programmes + replacement of deltachi2 = 3.841 by 4 in case of 1 parameter for CI_68
</commit_message>
<xml_diff>
--- a/Rappel valeurs chi2 intervalles de confiance selon le nombre de param.docx
+++ b/Rappel valeurs chi2 intervalles de confiance selon le nombre de param.docx
@@ -160,19 +160,7 @@
         <w:t xml:space="preserve">Pour confidence 95.4% (2 sigma ) : p=1    </w:t>
       </w:r>
       <w:r>
-        <w:t xml:space="preserve">  </w:t>
-      </w:r>
-      <w:r>
-        <w:t xml:space="preserve">      p=2</w:t>
-      </w:r>
-      <w:r>
-        <w:t xml:space="preserve">             p = 3</w:t>
-      </w:r>
-      <w:r>
-        <w:t xml:space="preserve">    </w:t>
-      </w:r>
-      <w:r>
-        <w:t xml:space="preserve">           </w:t>
+        <w:t xml:space="preserve">        p=2             p = 3               </w:t>
       </w:r>
     </w:p>
     <w:p>
@@ -187,13 +175,7 @@
       </w:r>
       <w:r>
         <w:tab/>
-        <w:t xml:space="preserve">     </w:t>
-      </w:r>
-      <w:r>
-        <w:t xml:space="preserve"> 4        </w:t>
-      </w:r>
-      <w:r>
-        <w:t xml:space="preserve">        </w:t>
+        <w:t xml:space="preserve">      4                </w:t>
       </w:r>
       <w:r>
         <w:t>6.1</w:t>
@@ -218,13 +200,8 @@
       </w:r>
       <w:r>
         <w:tab/>
-        <w:t xml:space="preserve">      ↑ et non pas 3.841 qui correspond à confidence 95% (note </w:t>
-      </w:r>
-      <w:proofErr w:type="spellStart"/>
-      <w:r>
-        <w:t>du</w:t>
-      </w:r>
-      <w:proofErr w:type="spellEnd"/>
+        <w:t xml:space="preserve">      ↑ et non pas 3.841 qui correspond à confidence 95% (note</w:t>
+      </w:r>
       <w:r>
         <w:t xml:space="preserve"> </w:t>
       </w:r>
@@ -235,34 +212,15 @@
         <w:t xml:space="preserve"> :</w:t>
       </w:r>
       <w:r>
-        <w:t xml:space="preserve"> faire attention aux programmes qui </w:t>
-      </w:r>
-      <w:proofErr w:type="spellStart"/>
-      <w:r>
-        <w:t>n’ont</w:t>
-      </w:r>
-      <w:proofErr w:type="spellEnd"/>
-      <w:r>
-        <w:t xml:space="preserve"> pas </w:t>
-      </w:r>
-      <w:proofErr w:type="spellStart"/>
-      <w:r>
-        <w:t>été</w:t>
-      </w:r>
-      <w:proofErr w:type="spellEnd"/>
-      <w:r>
-        <w:t xml:space="preserve"> </w:t>
-      </w:r>
-      <w:proofErr w:type="spellStart"/>
-      <w:r>
-        <w:t>retouchés</w:t>
-      </w:r>
-      <w:proofErr w:type="spellEnd"/>
-      <w:r>
-        <w:t xml:space="preserve"> par la suite)</w:t>
+        <w:t xml:space="preserve"> faire attention aux programmes qui n’ont pas été retouchés par la suite)</w:t>
       </w:r>
     </w:p>
     <w:p>
+      <w:pPr>
+        <w:rPr>
+          <w:rStyle w:val="Lienhypertexte"/>
+        </w:rPr>
+      </w:pPr>
       <w:r>
         <w:t xml:space="preserve">→ </w:t>
       </w:r>
@@ -274,6 +232,38 @@
           <w:t>http://www.reid.ai/2012/09/chi-squared-distribution-table-with.html</w:t>
         </w:r>
       </w:hyperlink>
+    </w:p>
+    <w:p>
+      <w:pPr>
+        <w:rPr>
+          <w:rStyle w:val="Lienhypertexte"/>
+        </w:rPr>
+      </w:pPr>
+    </w:p>
+    <w:p>
+      <w:r>
+        <w:t xml:space="preserve">CL_95    </w:t>
+      </w:r>
+      <w:r>
+        <w:t>CI_</w:t>
+      </w:r>
+      <w:r>
+        <w:t>2</w:t>
+      </w:r>
+      <w:r>
+        <w:t>σ</w:t>
+      </w:r>
+    </w:p>
+    <w:p>
+      <w:r>
+        <w:t>CL_68     CI_1</w:t>
+      </w:r>
+      <w:r>
+        <w:t>σ</w:t>
+      </w:r>
+      <w:r>
+        <w:t xml:space="preserve"> </w:t>
+      </w:r>
     </w:p>
     <w:p/>
     <w:sectPr>
@@ -738,6 +728,18 @@
       <w:shd w:val="clear" w:color="auto" w:fill="E1DFDD"/>
     </w:rPr>
   </w:style>
+  <w:style w:type="character" w:styleId="Lienhypertextesuivivisit">
+    <w:name w:val="FollowedHyperlink"/>
+    <w:basedOn w:val="Policepardfaut"/>
+    <w:uiPriority w:val="99"/>
+    <w:semiHidden/>
+    <w:unhideWhenUsed/>
+    <w:rsid w:val="00807275"/>
+    <w:rPr>
+      <w:color w:val="954F72" w:themeColor="followedHyperlink"/>
+      <w:u w:val="single"/>
+    </w:rPr>
+  </w:style>
 </w:styles>
 </file>
 

</xml_diff>

<commit_message>
avancée tentative de parallélisation
</commit_message>
<xml_diff>
--- a/Rappel valeurs chi2 intervalles de confiance selon le nombre de param.docx
+++ b/Rappel valeurs chi2 intervalles de confiance selon le nombre de param.docx
@@ -212,7 +212,31 @@
         <w:t xml:space="preserve"> :</w:t>
       </w:r>
       <w:r>
-        <w:t xml:space="preserve"> faire attention aux programmes qui n’ont pas été retouchés par la suite)</w:t>
+        <w:t xml:space="preserve"> faire attention aux programmes qui </w:t>
+      </w:r>
+      <w:proofErr w:type="spellStart"/>
+      <w:r>
+        <w:t>n’ont</w:t>
+      </w:r>
+      <w:proofErr w:type="spellEnd"/>
+      <w:r>
+        <w:t xml:space="preserve"> pas </w:t>
+      </w:r>
+      <w:proofErr w:type="spellStart"/>
+      <w:r>
+        <w:t>été</w:t>
+      </w:r>
+      <w:proofErr w:type="spellEnd"/>
+      <w:r>
+        <w:t xml:space="preserve"> </w:t>
+      </w:r>
+      <w:proofErr w:type="spellStart"/>
+      <w:r>
+        <w:t>retouchés</w:t>
+      </w:r>
+      <w:proofErr w:type="spellEnd"/>
+      <w:r>
+        <w:t xml:space="preserve"> par la suite)</w:t>
       </w:r>
     </w:p>
     <w:p>
@@ -232,38 +256,6 @@
           <w:t>http://www.reid.ai/2012/09/chi-squared-distribution-table-with.html</w:t>
         </w:r>
       </w:hyperlink>
-    </w:p>
-    <w:p>
-      <w:pPr>
-        <w:rPr>
-          <w:rStyle w:val="Lienhypertexte"/>
-        </w:rPr>
-      </w:pPr>
-    </w:p>
-    <w:p>
-      <w:r>
-        <w:t xml:space="preserve">CL_95    </w:t>
-      </w:r>
-      <w:r>
-        <w:t>CI_</w:t>
-      </w:r>
-      <w:r>
-        <w:t>2</w:t>
-      </w:r>
-      <w:r>
-        <w:t>σ</w:t>
-      </w:r>
-    </w:p>
-    <w:p>
-      <w:r>
-        <w:t>CL_68     CI_1</w:t>
-      </w:r>
-      <w:r>
-        <w:t>σ</w:t>
-      </w:r>
-      <w:r>
-        <w:t xml:space="preserve"> </w:t>
-      </w:r>
     </w:p>
     <w:p/>
     <w:sectPr>

</xml_diff>